<commit_message>
Add images to the generated docx
</commit_message>
<xml_diff>
--- a/docgen/templates/docx_template.docx
+++ b/docgen/templates/docx_template.docx
@@ -66,7 +66,6 @@
               </w:rPr>
               <w:t>${</w:t>
             </w:r>
-            <w:proofErr w:type="spellStart"/>
             <w:r>
               <w:rPr>
                 <w:b/>
@@ -87,7 +86,6 @@
               </w:rPr>
               <w:t>Name</w:t>
             </w:r>
-            <w:proofErr w:type="spellEnd"/>
             <w:r>
               <w:rPr>
                 <w:b/>
@@ -123,14 +121,12 @@
                 <w:lang w:val="en-US"/>
               </w:rPr>
             </w:pPr>
-            <w:proofErr w:type="spellStart"/>
             <w:r>
               <w:rPr>
                 <w:lang w:val="en-US"/>
               </w:rPr>
               <w:t>LastName</w:t>
             </w:r>
-            <w:proofErr w:type="spellEnd"/>
           </w:p>
         </w:tc>
         <w:tc>
@@ -156,7 +152,6 @@
               </w:rPr>
               <w:t>${</w:t>
             </w:r>
-            <w:proofErr w:type="spellStart"/>
             <w:r>
               <w:rPr>
                 <w:lang w:val="en-US"/>
@@ -169,7 +164,6 @@
               </w:rPr>
               <w:t>Name</w:t>
             </w:r>
-            <w:proofErr w:type="spellEnd"/>
             <w:r>
               <w:rPr>
                 <w:lang w:val="en-US"/>
@@ -302,6 +296,114 @@
         </w:rPr>
         <w:t>.</w:t>
       </w:r>
+    </w:p>
+    <w:p>
+      <w:pPr>
+        <w:rPr>
+          <w:lang w:val="en-US"/>
+        </w:rPr>
+      </w:pPr>
+    </w:p>
+    <w:p>
+      <w:pPr>
+        <w:rPr>
+          <w:lang w:val="en-US"/>
+        </w:rPr>
+      </w:pPr>
+    </w:p>
+    <w:p>
+      <w:pPr>
+        <w:jc w:val="center"/>
+        <w:rPr>
+          <w:lang w:val="en-US"/>
+        </w:rPr>
+      </w:pPr>
+      <w:r>
+        <w:rPr>
+          <w:lang w:val="en-US"/>
+        </w:rPr>
+        <w:t>${img1}</w:t>
+      </w:r>
+    </w:p>
+    <w:p>
+      <w:pPr>
+        <w:jc w:val="center"/>
+        <w:rPr>
+          <w:lang w:val="en-US"/>
+        </w:rPr>
+      </w:pPr>
+    </w:p>
+    <w:p>
+      <w:pPr>
+        <w:jc w:val="center"/>
+        <w:rPr>
+          <w:lang w:val="en-US"/>
+        </w:rPr>
+      </w:pPr>
+      <w:r>
+        <w:rPr>
+          <w:lang w:val="en-US"/>
+        </w:rPr>
+        <w:t>${img2}</w:t>
+      </w:r>
+    </w:p>
+    <w:p>
+      <w:pPr>
+        <w:jc w:val="center"/>
+        <w:rPr>
+          <w:lang w:val="en-US"/>
+        </w:rPr>
+      </w:pPr>
+    </w:p>
+    <w:p>
+      <w:pPr>
+        <w:jc w:val="center"/>
+        <w:rPr>
+          <w:lang w:val="en-US"/>
+        </w:rPr>
+      </w:pPr>
+      <w:r>
+        <w:rPr>
+          <w:lang w:val="en-US"/>
+        </w:rPr>
+        <w:t>${img3}</w:t>
+      </w:r>
+    </w:p>
+    <w:p>
+      <w:pPr>
+        <w:jc w:val="center"/>
+        <w:rPr>
+          <w:lang w:val="en-US"/>
+        </w:rPr>
+      </w:pPr>
+    </w:p>
+    <w:p>
+      <w:pPr>
+        <w:jc w:val="center"/>
+        <w:rPr>
+          <w:lang w:val="en-US"/>
+        </w:rPr>
+      </w:pPr>
+      <w:r>
+        <w:rPr>
+          <w:lang w:val="en-US"/>
+        </w:rPr>
+        <w:t>${img4}</w:t>
+      </w:r>
+    </w:p>
+    <w:p>
+      <w:pPr>
+        <w:rPr>
+          <w:lang w:val="en-US"/>
+        </w:rPr>
+      </w:pPr>
+    </w:p>
+    <w:p>
+      <w:pPr>
+        <w:rPr>
+          <w:lang w:val="en-US"/>
+        </w:rPr>
+      </w:pPr>
     </w:p>
     <w:p>
       <w:pPr>

</xml_diff>